<commit_message>
draft sent to coauthors
</commit_message>
<xml_diff>
--- a/manuscript/editor_response_PCE.docx
+++ b/manuscript/editor_response_PCE.docx
@@ -791,7 +791,7 @@
         <w:rPr>
           <w:b/>
         </w:rPr>
-        <w:t xml:space="preserve">Reviewer 1</w:t>
+        <w:t xml:space="preserve">REVIEWER 1</w:t>
       </w:r>
       <w:r>
         <w:br/>
@@ -901,7 +901,19 @@
         <w:t xml:space="preserve">Response</w:t>
       </w:r>
       <w:r>
-        <w:t xml:space="preserve">: Additional information on the taxonomic breadth of the eupolypods clades and evolution of critical characters has been added at the end to the last paragraph in the introduction. Information describing the differences in growth habitat (</w:t>
+        <w:t xml:space="preserve">: Additional information on the taxonomic breadth of the eupolypods clades and evolution of critical characters has been added to the 2</w:t>
+      </w:r>
+      <w:r>
+        <w:rPr>
+          <w:vertAlign w:val="subscript"/>
+        </w:rPr>
+        <w:t xml:space="preserve">nd</w:t>
+      </w:r>
+      <w:r>
+        <w:t xml:space="preserve"> </w:t>
+      </w:r>
+      <w:r>
+        <w:t xml:space="preserve">paragraph of the methods section. Information describing the differences in growth habitat (</w:t>
       </w:r>
       <w:r>
         <w:t xml:space="preserve">‘</w:t>
@@ -2071,16 +2083,7 @@
         <w:t xml:space="preserve">‘</w:t>
       </w:r>
       <w:r>
-        <w:t xml:space="preserve">Differences in trait coordination related to biomechanical and structural support have previously been detected between epiphytic and terrestrial ferns</w:t>
-      </w:r>
-      <w:r>
-        <w:t xml:space="preserve"> </w:t>
-      </w:r>
-      <w:r>
-        <w:t xml:space="preserve">[@peppe_biomechanical_2014; @mahley_geometry_2018]</w:t>
-      </w:r>
-      <w:r>
-        <w:t xml:space="preserve">, uncovering potential trade-offs related to leaf water supply.</w:t>
+        <w:t xml:space="preserve">Differences in trait coordination related to biomechanical and structural support have previously been detected between epiphytic and terrestrial ferns (Peppe et al. 2014; Mahley et al. 2018), uncovering potential trade-offs related to leaf water supply.</w:t>
       </w:r>
       <w:r>
         <w:t xml:space="preserve">’</w:t>
@@ -2494,9 +2497,6 @@
       <w:r>
         <w:br/>
       </w:r>
-      <w:r>
-        <w:br/>
-      </w:r>
     </w:p>
     <w:p>
       <w:pPr>
@@ -2563,7 +2563,7 @@
         <w:t xml:space="preserve">Response</w:t>
       </w:r>
       <w:r>
-        <w:t xml:space="preserve">: We agree that shape parameters would be very interesting to address, particularity in their role in structural biomechanics. However, the LI3100 does not record images of the leaves that are scanned. We do agree with the reviewer that several interesting lines of inquiry could be addressed with a study on lamina shape. We also agree that shorter stipes are a potential adaptation to avoid damage but we will keep the discussion focused on relationships to water relations (for brevity)</w:t>
+        <w:t xml:space="preserve">: We agree that shape parameters would be very interesting to address, particularity in their role in structural biomechanics. However, the LICOR LI-3100 does not record images of the leaves that are scanned. We do agree with the reviewer that several interesting lines of inquiry could be addressed with a study on lamina shape. We also agree that shorter stipes are a potential adaptation to avoid damage but we will keep the discussion focused on relationships to water relations (for brevity)</w:t>
       </w:r>
     </w:p>
     <w:p>

</xml_diff>